<commit_message>
增加article detail route和article manager route
</commit_message>
<xml_diff>
--- a/public/blog-app设计.docx
+++ b/public/blog-app设计.docx
@@ -1019,6 +1019,392 @@
       </w:tr>
     </w:tbl>
     <w:p/>
+    <w:p>
+      <w:r>
+        <w:t>Comment</w:t>
+      </w:r>
+    </w:p>
+    <w:tbl>
+      <w:tblPr>
+        <w:tblStyle w:val="a8"/>
+        <w:tblW w:w="8459" w:type="dxa"/>
+        <w:tblLook w:val="04A0" w:firstRow="1" w:lastRow="0" w:firstColumn="1" w:lastColumn="0" w:noHBand="0" w:noVBand="1"/>
+      </w:tblPr>
+      <w:tblGrid>
+        <w:gridCol w:w="2819"/>
+        <w:gridCol w:w="2819"/>
+        <w:gridCol w:w="2821"/>
+      </w:tblGrid>
+      <w:tr>
+        <w:trPr>
+          <w:trHeight w:val="578"/>
+        </w:trPr>
+        <w:tc>
+          <w:tcPr>
+            <w:tcW w:w="2819" w:type="dxa"/>
+            <w:vAlign w:val="center"/>
+          </w:tcPr>
+          <w:p>
+            <w:r>
+              <w:t>Id</w:t>
+            </w:r>
+          </w:p>
+        </w:tc>
+        <w:tc>
+          <w:tcPr>
+            <w:tcW w:w="2819" w:type="dxa"/>
+            <w:vAlign w:val="center"/>
+          </w:tcPr>
+          <w:p>
+            <w:r>
+              <w:t>String</w:t>
+            </w:r>
+          </w:p>
+        </w:tc>
+        <w:tc>
+          <w:tcPr>
+            <w:tcW w:w="2821" w:type="dxa"/>
+            <w:vAlign w:val="center"/>
+          </w:tcPr>
+          <w:p>
+            <w:r>
+              <w:rPr>
+                <w:rFonts w:hint="eastAsia"/>
+              </w:rPr>
+              <w:t>唯一标识</w:t>
+            </w:r>
+          </w:p>
+        </w:tc>
+      </w:tr>
+      <w:tr>
+        <w:trPr>
+          <w:trHeight w:val="578"/>
+        </w:trPr>
+        <w:tc>
+          <w:tcPr>
+            <w:tcW w:w="2819" w:type="dxa"/>
+            <w:vAlign w:val="center"/>
+          </w:tcPr>
+          <w:p>
+            <w:proofErr w:type="spellStart"/>
+            <w:r>
+              <w:t>articleId</w:t>
+            </w:r>
+            <w:proofErr w:type="spellEnd"/>
+          </w:p>
+        </w:tc>
+        <w:tc>
+          <w:tcPr>
+            <w:tcW w:w="2819" w:type="dxa"/>
+            <w:vAlign w:val="center"/>
+          </w:tcPr>
+          <w:p>
+            <w:r>
+              <w:t>String</w:t>
+            </w:r>
+          </w:p>
+        </w:tc>
+        <w:tc>
+          <w:tcPr>
+            <w:tcW w:w="2821" w:type="dxa"/>
+            <w:vAlign w:val="center"/>
+          </w:tcPr>
+          <w:p>
+            <w:pPr>
+              <w:rPr>
+                <w:rFonts w:hint="eastAsia"/>
+              </w:rPr>
+            </w:pPr>
+            <w:r>
+              <w:rPr>
+                <w:rFonts w:hint="eastAsia"/>
+              </w:rPr>
+              <w:t>对应的</w:t>
+            </w:r>
+            <w:r>
+              <w:rPr>
+                <w:rFonts w:hint="eastAsia"/>
+              </w:rPr>
+              <w:t>articleId</w:t>
+            </w:r>
+            <w:bookmarkStart w:id="0" w:name="_GoBack"/>
+            <w:bookmarkEnd w:id="0"/>
+          </w:p>
+        </w:tc>
+      </w:tr>
+      <w:tr>
+        <w:trPr>
+          <w:trHeight w:val="549"/>
+        </w:trPr>
+        <w:tc>
+          <w:tcPr>
+            <w:tcW w:w="2819" w:type="dxa"/>
+            <w:vAlign w:val="center"/>
+          </w:tcPr>
+          <w:p>
+            <w:r>
+              <w:t>Author</w:t>
+            </w:r>
+          </w:p>
+        </w:tc>
+        <w:tc>
+          <w:tcPr>
+            <w:tcW w:w="2819" w:type="dxa"/>
+            <w:vAlign w:val="center"/>
+          </w:tcPr>
+          <w:p>
+            <w:r>
+              <w:t>String</w:t>
+            </w:r>
+          </w:p>
+        </w:tc>
+        <w:tc>
+          <w:tcPr>
+            <w:tcW w:w="2821" w:type="dxa"/>
+            <w:vAlign w:val="center"/>
+          </w:tcPr>
+          <w:p>
+            <w:r>
+              <w:rPr>
+                <w:rFonts w:hint="eastAsia"/>
+              </w:rPr>
+              <w:t>评论人</w:t>
+            </w:r>
+          </w:p>
+        </w:tc>
+      </w:tr>
+      <w:tr>
+        <w:trPr>
+          <w:trHeight w:val="578"/>
+        </w:trPr>
+        <w:tc>
+          <w:tcPr>
+            <w:tcW w:w="2819" w:type="dxa"/>
+            <w:vAlign w:val="center"/>
+          </w:tcPr>
+          <w:p>
+            <w:r>
+              <w:t>Content</w:t>
+            </w:r>
+          </w:p>
+        </w:tc>
+        <w:tc>
+          <w:tcPr>
+            <w:tcW w:w="2819" w:type="dxa"/>
+            <w:vAlign w:val="center"/>
+          </w:tcPr>
+          <w:p>
+            <w:r>
+              <w:t>Sting</w:t>
+            </w:r>
+          </w:p>
+        </w:tc>
+        <w:tc>
+          <w:tcPr>
+            <w:tcW w:w="2821" w:type="dxa"/>
+            <w:vAlign w:val="center"/>
+          </w:tcPr>
+          <w:p>
+            <w:r>
+              <w:rPr>
+                <w:rFonts w:hint="eastAsia"/>
+              </w:rPr>
+              <w:t>评论内容</w:t>
+            </w:r>
+          </w:p>
+        </w:tc>
+      </w:tr>
+      <w:tr>
+        <w:trPr>
+          <w:trHeight w:val="549"/>
+        </w:trPr>
+        <w:tc>
+          <w:tcPr>
+            <w:tcW w:w="2819" w:type="dxa"/>
+            <w:vAlign w:val="center"/>
+          </w:tcPr>
+          <w:p>
+            <w:proofErr w:type="spellStart"/>
+            <w:r>
+              <w:t>dateTime</w:t>
+            </w:r>
+            <w:proofErr w:type="spellEnd"/>
+          </w:p>
+        </w:tc>
+        <w:tc>
+          <w:tcPr>
+            <w:tcW w:w="2819" w:type="dxa"/>
+            <w:vAlign w:val="center"/>
+          </w:tcPr>
+          <w:p>
+            <w:r>
+              <w:t>String</w:t>
+            </w:r>
+          </w:p>
+        </w:tc>
+        <w:tc>
+          <w:tcPr>
+            <w:tcW w:w="2821" w:type="dxa"/>
+            <w:vAlign w:val="center"/>
+          </w:tcPr>
+          <w:p>
+            <w:r>
+              <w:rPr>
+                <w:rFonts w:hint="eastAsia"/>
+              </w:rPr>
+              <w:t>评论时间</w:t>
+            </w:r>
+          </w:p>
+        </w:tc>
+      </w:tr>
+      <w:tr>
+        <w:trPr>
+          <w:trHeight w:val="462"/>
+        </w:trPr>
+        <w:tc>
+          <w:tcPr>
+            <w:tcW w:w="2819" w:type="dxa"/>
+            <w:vAlign w:val="center"/>
+          </w:tcPr>
+          <w:p>
+            <w:r>
+              <w:t>Likes</w:t>
+            </w:r>
+          </w:p>
+        </w:tc>
+        <w:tc>
+          <w:tcPr>
+            <w:tcW w:w="2819" w:type="dxa"/>
+            <w:vAlign w:val="center"/>
+          </w:tcPr>
+          <w:p>
+            <w:r>
+              <w:t>Number</w:t>
+            </w:r>
+          </w:p>
+        </w:tc>
+        <w:tc>
+          <w:tcPr>
+            <w:tcW w:w="2821" w:type="dxa"/>
+            <w:vAlign w:val="center"/>
+          </w:tcPr>
+          <w:p>
+            <w:proofErr w:type="gramStart"/>
+            <w:r>
+              <w:rPr>
+                <w:rFonts w:hint="eastAsia"/>
+              </w:rPr>
+              <w:t>点赞数</w:t>
+            </w:r>
+            <w:proofErr w:type="gramEnd"/>
+          </w:p>
+        </w:tc>
+      </w:tr>
+      <w:tr>
+        <w:trPr>
+          <w:trHeight w:val="462"/>
+        </w:trPr>
+        <w:tc>
+          <w:tcPr>
+            <w:tcW w:w="2819" w:type="dxa"/>
+            <w:vAlign w:val="center"/>
+          </w:tcPr>
+          <w:p>
+            <w:r>
+              <w:t>Dislikes</w:t>
+            </w:r>
+          </w:p>
+        </w:tc>
+        <w:tc>
+          <w:tcPr>
+            <w:tcW w:w="2819" w:type="dxa"/>
+            <w:vAlign w:val="center"/>
+          </w:tcPr>
+          <w:p>
+            <w:r>
+              <w:t>Number</w:t>
+            </w:r>
+          </w:p>
+        </w:tc>
+        <w:tc>
+          <w:tcPr>
+            <w:tcW w:w="2821" w:type="dxa"/>
+            <w:vAlign w:val="center"/>
+          </w:tcPr>
+          <w:p>
+            <w:r>
+              <w:rPr>
+                <w:rFonts w:hint="eastAsia"/>
+              </w:rPr>
+              <w:t>不喜欢数</w:t>
+            </w:r>
+          </w:p>
+        </w:tc>
+      </w:tr>
+      <w:tr>
+        <w:trPr>
+          <w:trHeight w:val="462"/>
+        </w:trPr>
+        <w:tc>
+          <w:tcPr>
+            <w:tcW w:w="2819" w:type="dxa"/>
+            <w:vAlign w:val="center"/>
+          </w:tcPr>
+          <w:p>
+            <w:r>
+              <w:t>Avatar</w:t>
+            </w:r>
+          </w:p>
+        </w:tc>
+        <w:tc>
+          <w:tcPr>
+            <w:tcW w:w="2819" w:type="dxa"/>
+            <w:vAlign w:val="center"/>
+          </w:tcPr>
+          <w:p>
+            <w:r>
+              <w:rPr>
+                <w:highlight w:val="yellow"/>
+              </w:rPr>
+              <w:t>String</w:t>
+            </w:r>
+            <w:r>
+              <w:rPr>
+                <w:highlight w:val="yellow"/>
+              </w:rPr>
+              <w:t xml:space="preserve"> </w:t>
+            </w:r>
+            <w:r>
+              <w:rPr>
+                <w:rFonts w:hint="eastAsia"/>
+                <w:highlight w:val="yellow"/>
+              </w:rPr>
+              <w:t>？？</w:t>
+            </w:r>
+          </w:p>
+        </w:tc>
+        <w:tc>
+          <w:tcPr>
+            <w:tcW w:w="2821" w:type="dxa"/>
+            <w:vAlign w:val="center"/>
+          </w:tcPr>
+          <w:p>
+            <w:r>
+              <w:rPr>
+                <w:rFonts w:hint="eastAsia"/>
+              </w:rPr>
+              <w:t>评论人</w:t>
+            </w:r>
+            <w:r>
+              <w:rPr>
+                <w:rFonts w:hint="eastAsia"/>
+              </w:rPr>
+              <w:t>头像</w:t>
+            </w:r>
+          </w:p>
+        </w:tc>
+      </w:tr>
+    </w:tbl>
     <w:p/>
     <w:p/>
     <w:p/>
@@ -1619,6 +2005,7 @@
               <w:rPr>
                 <w:rFonts w:hint="eastAsia"/>
               </w:rPr>
+              <w:lastRenderedPageBreak/>
               <w:t>参数</w:t>
             </w:r>
           </w:p>
@@ -2006,7 +2393,6 @@
               <w:rPr>
                 <w:rFonts w:hint="eastAsia"/>
               </w:rPr>
-              <w:lastRenderedPageBreak/>
               <w:t>请求方法</w:t>
             </w:r>
           </w:p>
@@ -2701,11 +3087,6 @@
             </w:r>
           </w:p>
           <w:p>
-            <w:pPr>
-              <w:rPr>
-                <w:rFonts w:hint="eastAsia"/>
-              </w:rPr>
-            </w:pPr>
             <w:r>
               <w:rPr>
                 <w:rFonts w:hint="eastAsia"/>
@@ -2730,8 +3111,6 @@
               </w:rPr>
               <w:t>id</w:t>
             </w:r>
-            <w:bookmarkStart w:id="0" w:name="_GoBack"/>
-            <w:bookmarkEnd w:id="0"/>
           </w:p>
         </w:tc>
       </w:tr>
@@ -2885,6 +3264,7 @@
               <w:rPr>
                 <w:rFonts w:hint="eastAsia"/>
               </w:rPr>
+              <w:lastRenderedPageBreak/>
               <w:t>参数</w:t>
             </w:r>
           </w:p>
@@ -3326,7 +3706,6 @@
               <w:rPr>
                 <w:rFonts w:hint="eastAsia"/>
               </w:rPr>
-              <w:lastRenderedPageBreak/>
               <w:t>请求方法</w:t>
             </w:r>
           </w:p>
@@ -3718,6 +4097,265 @@
             </w:r>
             <w:proofErr w:type="spellEnd"/>
           </w:p>
+        </w:tc>
+      </w:tr>
+    </w:tbl>
+    <w:p/>
+    <w:p>
+      <w:r>
+        <w:rPr>
+          <w:rFonts w:hint="eastAsia"/>
+        </w:rPr>
+        <w:t>获取文章评论：</w:t>
+      </w:r>
+      <w:r>
+        <w:t>/</w:t>
+      </w:r>
+      <w:proofErr w:type="spellStart"/>
+      <w:r>
+        <w:t>api</w:t>
+      </w:r>
+      <w:proofErr w:type="spellEnd"/>
+      <w:r>
+        <w:t>/</w:t>
+      </w:r>
+      <w:r>
+        <w:t>comment</w:t>
+      </w:r>
+      <w:r>
+        <w:t>/</w:t>
+      </w:r>
+      <w:proofErr w:type="spellStart"/>
+      <w:r>
+        <w:t>getCommentsByArticleId</w:t>
+      </w:r>
+      <w:proofErr w:type="spellEnd"/>
+    </w:p>
+    <w:tbl>
+      <w:tblPr>
+        <w:tblStyle w:val="a8"/>
+        <w:tblW w:w="8339" w:type="dxa"/>
+        <w:tblLook w:val="04A0" w:firstRow="1" w:lastRow="0" w:firstColumn="1" w:lastColumn="0" w:noHBand="0" w:noVBand="1"/>
+      </w:tblPr>
+      <w:tblGrid>
+        <w:gridCol w:w="2290"/>
+        <w:gridCol w:w="3333"/>
+        <w:gridCol w:w="2716"/>
+      </w:tblGrid>
+      <w:tr>
+        <w:trPr>
+          <w:trHeight w:val="464"/>
+        </w:trPr>
+        <w:tc>
+          <w:tcPr>
+            <w:tcW w:w="2490" w:type="dxa"/>
+            <w:vAlign w:val="center"/>
+          </w:tcPr>
+          <w:p>
+            <w:proofErr w:type="spellStart"/>
+            <w:r>
+              <w:t>url</w:t>
+            </w:r>
+            <w:proofErr w:type="spellEnd"/>
+          </w:p>
+        </w:tc>
+        <w:tc>
+          <w:tcPr>
+            <w:tcW w:w="2950" w:type="dxa"/>
+            <w:vAlign w:val="center"/>
+          </w:tcPr>
+          <w:p>
+            <w:r>
+              <w:t>/</w:t>
+            </w:r>
+            <w:proofErr w:type="spellStart"/>
+            <w:r>
+              <w:t>api</w:t>
+            </w:r>
+            <w:proofErr w:type="spellEnd"/>
+            <w:r>
+              <w:t>/</w:t>
+            </w:r>
+            <w:r>
+              <w:t>blog/</w:t>
+            </w:r>
+            <w:proofErr w:type="spellStart"/>
+            <w:r>
+              <w:t>getCommentsByArticleId</w:t>
+            </w:r>
+            <w:proofErr w:type="spellEnd"/>
+          </w:p>
+          <w:p/>
+        </w:tc>
+        <w:tc>
+          <w:tcPr>
+            <w:tcW w:w="2899" w:type="dxa"/>
+          </w:tcPr>
+          <w:p/>
+        </w:tc>
+      </w:tr>
+      <w:tr>
+        <w:trPr>
+          <w:trHeight w:val="518"/>
+        </w:trPr>
+        <w:tc>
+          <w:tcPr>
+            <w:tcW w:w="2490" w:type="dxa"/>
+            <w:vAlign w:val="center"/>
+          </w:tcPr>
+          <w:p>
+            <w:r>
+              <w:rPr>
+                <w:rFonts w:hint="eastAsia"/>
+              </w:rPr>
+              <w:t>请求方法</w:t>
+            </w:r>
+          </w:p>
+        </w:tc>
+        <w:tc>
+          <w:tcPr>
+            <w:tcW w:w="2950" w:type="dxa"/>
+            <w:vAlign w:val="center"/>
+          </w:tcPr>
+          <w:p>
+            <w:r>
+              <w:t>post</w:t>
+            </w:r>
+          </w:p>
+        </w:tc>
+        <w:tc>
+          <w:tcPr>
+            <w:tcW w:w="2899" w:type="dxa"/>
+          </w:tcPr>
+          <w:p/>
+        </w:tc>
+      </w:tr>
+      <w:tr>
+        <w:trPr>
+          <w:trHeight w:val="545"/>
+        </w:trPr>
+        <w:tc>
+          <w:tcPr>
+            <w:tcW w:w="2490" w:type="dxa"/>
+            <w:vAlign w:val="center"/>
+          </w:tcPr>
+          <w:p>
+            <w:r>
+              <w:rPr>
+                <w:rFonts w:hint="eastAsia"/>
+              </w:rPr>
+              <w:t>参数</w:t>
+            </w:r>
+          </w:p>
+        </w:tc>
+        <w:tc>
+          <w:tcPr>
+            <w:tcW w:w="2950" w:type="dxa"/>
+            <w:vAlign w:val="center"/>
+          </w:tcPr>
+          <w:p>
+            <w:r>
+              <w:t>{</w:t>
+            </w:r>
+          </w:p>
+          <w:p>
+            <w:proofErr w:type="spellStart"/>
+            <w:r>
+              <w:t>articleId</w:t>
+            </w:r>
+            <w:proofErr w:type="spellEnd"/>
+          </w:p>
+          <w:p>
+            <w:r>
+              <w:t>}</w:t>
+            </w:r>
+          </w:p>
+        </w:tc>
+        <w:tc>
+          <w:tcPr>
+            <w:tcW w:w="2899" w:type="dxa"/>
+          </w:tcPr>
+          <w:p>
+            <w:r>
+              <w:rPr>
+                <w:rFonts w:hint="eastAsia"/>
+              </w:rPr>
+              <w:t>登录名和密码</w:t>
+            </w:r>
+          </w:p>
+        </w:tc>
+      </w:tr>
+      <w:tr>
+        <w:trPr>
+          <w:trHeight w:val="518"/>
+        </w:trPr>
+        <w:tc>
+          <w:tcPr>
+            <w:tcW w:w="2490" w:type="dxa"/>
+            <w:vAlign w:val="center"/>
+          </w:tcPr>
+          <w:p>
+            <w:r>
+              <w:rPr>
+                <w:rFonts w:hint="eastAsia"/>
+              </w:rPr>
+              <w:t>返回值</w:t>
+            </w:r>
+          </w:p>
+        </w:tc>
+        <w:tc>
+          <w:tcPr>
+            <w:tcW w:w="2950" w:type="dxa"/>
+            <w:vAlign w:val="center"/>
+          </w:tcPr>
+          <w:p>
+            <w:r>
+              <w:t>{</w:t>
+            </w:r>
+          </w:p>
+          <w:p>
+            <w:r>
+              <w:t>…</w:t>
+            </w:r>
+          </w:p>
+          <w:p>
+            <w:proofErr w:type="spellStart"/>
+            <w:r>
+              <w:rPr>
+                <w:rFonts w:hint="eastAsia"/>
+              </w:rPr>
+              <w:t>authToken</w:t>
+            </w:r>
+            <w:proofErr w:type="spellEnd"/>
+          </w:p>
+          <w:p>
+            <w:r>
+              <w:t>}</w:t>
+            </w:r>
+          </w:p>
+        </w:tc>
+        <w:tc>
+          <w:tcPr>
+            <w:tcW w:w="2899" w:type="dxa"/>
+          </w:tcPr>
+          <w:p>
+            <w:r>
+              <w:rPr>
+                <w:rFonts w:hint="eastAsia"/>
+              </w:rPr>
+              <w:t>c</w:t>
+            </w:r>
+            <w:r>
+              <w:t>omment</w:t>
+            </w:r>
+            <w:r>
+              <w:rPr>
+                <w:rFonts w:hint="eastAsia"/>
+              </w:rPr>
+              <w:t>表中一条信息</w:t>
+            </w:r>
+          </w:p>
+          <w:p/>
         </w:tc>
       </w:tr>
     </w:tbl>
@@ -7094,7 +7732,7 @@
 </file>
 
 <file path=customXml/itemProps1.xml><?xml version="1.0" encoding="utf-8"?>
-<ds:datastoreItem xmlns:ds="http://schemas.openxmlformats.org/officeDocument/2006/customXml" ds:itemID="{813E0493-ABAF-44E0-A442-FAED7F9B0660}">
+<ds:datastoreItem xmlns:ds="http://schemas.openxmlformats.org/officeDocument/2006/customXml" ds:itemID="{28569273-E73A-495F-8749-C098DE32C839}">
   <ds:schemaRefs>
     <ds:schemaRef ds:uri="http://schemas.openxmlformats.org/officeDocument/2006/bibliography"/>
   </ds:schemaRefs>

</xml_diff>

<commit_message>
add comment,delete comment,like and dislike action
</commit_message>
<xml_diff>
--- a/public/blog-app设计.docx
+++ b/public/blog-app设计.docx
@@ -1110,11 +1110,6 @@
             <w:vAlign w:val="center"/>
           </w:tcPr>
           <w:p>
-            <w:pPr>
-              <w:rPr>
-                <w:rFonts w:hint="eastAsia"/>
-              </w:rPr>
-            </w:pPr>
             <w:r>
               <w:rPr>
                 <w:rFonts w:hint="eastAsia"/>
@@ -1127,8 +1122,6 @@
               </w:rPr>
               <w:t>articleId</w:t>
             </w:r>
-            <w:bookmarkStart w:id="0" w:name="_GoBack"/>
-            <w:bookmarkEnd w:id="0"/>
           </w:p>
         </w:tc>
       </w:tr>
@@ -4138,9 +4131,9 @@
         <w:tblLook w:val="04A0" w:firstRow="1" w:lastRow="0" w:firstColumn="1" w:lastColumn="0" w:noHBand="0" w:noVBand="1"/>
       </w:tblPr>
       <w:tblGrid>
-        <w:gridCol w:w="2290"/>
-        <w:gridCol w:w="3333"/>
-        <w:gridCol w:w="2716"/>
+        <w:gridCol w:w="2068"/>
+        <w:gridCol w:w="3760"/>
+        <w:gridCol w:w="2511"/>
       </w:tblGrid>
       <w:tr>
         <w:trPr>
@@ -4177,7 +4170,10 @@
               <w:t>/</w:t>
             </w:r>
             <w:r>
-              <w:t>blog/</w:t>
+              <w:t>comment</w:t>
+            </w:r>
+            <w:r>
+              <w:t>/</w:t>
             </w:r>
             <w:proofErr w:type="spellStart"/>
             <w:r>
@@ -4276,11 +4272,22 @@
             <w:tcW w:w="2899" w:type="dxa"/>
           </w:tcPr>
           <w:p>
-            <w:r>
-              <w:rPr>
-                <w:rFonts w:hint="eastAsia"/>
-              </w:rPr>
-              <w:t>登录名和密码</w:t>
+            <w:pPr>
+              <w:rPr>
+                <w:rFonts w:hint="eastAsia"/>
+              </w:rPr>
+            </w:pPr>
+            <w:r>
+              <w:rPr>
+                <w:rFonts w:hint="eastAsia"/>
+              </w:rPr>
+              <w:t>对应的文章</w:t>
+            </w:r>
+            <w:r>
+              <w:rPr>
+                <w:rFonts w:hint="eastAsia"/>
+              </w:rPr>
+              <w:t>id</w:t>
             </w:r>
           </w:p>
         </w:tc>
@@ -4319,16 +4326,6 @@
             </w:r>
           </w:p>
           <w:p>
-            <w:proofErr w:type="spellStart"/>
-            <w:r>
-              <w:rPr>
-                <w:rFonts w:hint="eastAsia"/>
-              </w:rPr>
-              <w:t>authToken</w:t>
-            </w:r>
-            <w:proofErr w:type="spellEnd"/>
-          </w:p>
-          <w:p>
             <w:r>
               <w:t>}</w:t>
             </w:r>
@@ -4360,6 +4357,827 @@
       </w:tr>
     </w:tbl>
     <w:p/>
+    <w:p/>
+    <w:p>
+      <w:r>
+        <w:rPr>
+          <w:rFonts w:hint="eastAsia"/>
+        </w:rPr>
+        <w:lastRenderedPageBreak/>
+        <w:t>添加评论：</w:t>
+      </w:r>
+      <w:r>
+        <w:t>/</w:t>
+      </w:r>
+      <w:proofErr w:type="spellStart"/>
+      <w:r>
+        <w:t>api</w:t>
+      </w:r>
+      <w:proofErr w:type="spellEnd"/>
+      <w:r>
+        <w:t>/</w:t>
+      </w:r>
+      <w:r>
+        <w:rPr>
+          <w:rFonts w:hint="eastAsia"/>
+        </w:rPr>
+        <w:t xml:space="preserve"> </w:t>
+      </w:r>
+      <w:r>
+        <w:t>comment</w:t>
+      </w:r>
+      <w:r>
+        <w:t>/</w:t>
+      </w:r>
+      <w:proofErr w:type="spellStart"/>
+      <w:r>
+        <w:t>insertComment</w:t>
+      </w:r>
+      <w:proofErr w:type="spellEnd"/>
+    </w:p>
+    <w:tbl>
+      <w:tblPr>
+        <w:tblStyle w:val="a8"/>
+        <w:tblW w:w="8339" w:type="dxa"/>
+        <w:tblLook w:val="04A0" w:firstRow="1" w:lastRow="0" w:firstColumn="1" w:lastColumn="0" w:noHBand="0" w:noVBand="1"/>
+      </w:tblPr>
+      <w:tblGrid>
+        <w:gridCol w:w="2490"/>
+        <w:gridCol w:w="2950"/>
+        <w:gridCol w:w="2899"/>
+      </w:tblGrid>
+      <w:tr>
+        <w:trPr>
+          <w:trHeight w:val="464"/>
+        </w:trPr>
+        <w:tc>
+          <w:tcPr>
+            <w:tcW w:w="2490" w:type="dxa"/>
+            <w:vAlign w:val="center"/>
+          </w:tcPr>
+          <w:p>
+            <w:proofErr w:type="spellStart"/>
+            <w:r>
+              <w:t>url</w:t>
+            </w:r>
+            <w:proofErr w:type="spellEnd"/>
+          </w:p>
+        </w:tc>
+        <w:tc>
+          <w:tcPr>
+            <w:tcW w:w="2950" w:type="dxa"/>
+            <w:vAlign w:val="center"/>
+          </w:tcPr>
+          <w:p>
+            <w:r>
+              <w:t>/</w:t>
+            </w:r>
+            <w:proofErr w:type="spellStart"/>
+            <w:r>
+              <w:t>api</w:t>
+            </w:r>
+            <w:proofErr w:type="spellEnd"/>
+            <w:r>
+              <w:t>/</w:t>
+            </w:r>
+            <w:r>
+              <w:t>comment</w:t>
+            </w:r>
+            <w:r>
+              <w:t>/</w:t>
+            </w:r>
+            <w:r>
+              <w:t xml:space="preserve"> </w:t>
+            </w:r>
+            <w:proofErr w:type="spellStart"/>
+            <w:r>
+              <w:t>insertComment</w:t>
+            </w:r>
+            <w:proofErr w:type="spellEnd"/>
+          </w:p>
+          <w:p/>
+        </w:tc>
+        <w:tc>
+          <w:tcPr>
+            <w:tcW w:w="2899" w:type="dxa"/>
+          </w:tcPr>
+          <w:p/>
+        </w:tc>
+      </w:tr>
+      <w:tr>
+        <w:trPr>
+          <w:trHeight w:val="518"/>
+        </w:trPr>
+        <w:tc>
+          <w:tcPr>
+            <w:tcW w:w="2490" w:type="dxa"/>
+            <w:vAlign w:val="center"/>
+          </w:tcPr>
+          <w:p>
+            <w:r>
+              <w:rPr>
+                <w:rFonts w:hint="eastAsia"/>
+              </w:rPr>
+              <w:t>请求方法</w:t>
+            </w:r>
+          </w:p>
+        </w:tc>
+        <w:tc>
+          <w:tcPr>
+            <w:tcW w:w="2950" w:type="dxa"/>
+            <w:vAlign w:val="center"/>
+          </w:tcPr>
+          <w:p>
+            <w:r>
+              <w:t>post</w:t>
+            </w:r>
+          </w:p>
+        </w:tc>
+        <w:tc>
+          <w:tcPr>
+            <w:tcW w:w="2899" w:type="dxa"/>
+          </w:tcPr>
+          <w:p/>
+        </w:tc>
+      </w:tr>
+      <w:tr>
+        <w:trPr>
+          <w:trHeight w:val="545"/>
+        </w:trPr>
+        <w:tc>
+          <w:tcPr>
+            <w:tcW w:w="2490" w:type="dxa"/>
+            <w:vAlign w:val="center"/>
+          </w:tcPr>
+          <w:p>
+            <w:r>
+              <w:rPr>
+                <w:rFonts w:hint="eastAsia"/>
+              </w:rPr>
+              <w:t>参数</w:t>
+            </w:r>
+          </w:p>
+        </w:tc>
+        <w:tc>
+          <w:tcPr>
+            <w:tcW w:w="2950" w:type="dxa"/>
+            <w:vAlign w:val="center"/>
+          </w:tcPr>
+          <w:p>
+            <w:r>
+              <w:t>{</w:t>
+            </w:r>
+          </w:p>
+          <w:p>
+            <w:r>
+              <w:t>id</w:t>
+            </w:r>
+          </w:p>
+          <w:p>
+            <w:r>
+              <w:t>}</w:t>
+            </w:r>
+          </w:p>
+        </w:tc>
+        <w:tc>
+          <w:tcPr>
+            <w:tcW w:w="2899" w:type="dxa"/>
+          </w:tcPr>
+          <w:p>
+            <w:pPr>
+              <w:rPr>
+                <w:rFonts w:hint="eastAsia"/>
+              </w:rPr>
+            </w:pPr>
+            <w:r>
+              <w:rPr>
+                <w:rFonts w:hint="eastAsia"/>
+              </w:rPr>
+              <w:t>评论</w:t>
+            </w:r>
+            <w:r>
+              <w:rPr>
+                <w:rFonts w:hint="eastAsia"/>
+              </w:rPr>
+              <w:t>id</w:t>
+            </w:r>
+          </w:p>
+        </w:tc>
+      </w:tr>
+      <w:tr>
+        <w:trPr>
+          <w:trHeight w:val="518"/>
+        </w:trPr>
+        <w:tc>
+          <w:tcPr>
+            <w:tcW w:w="2490" w:type="dxa"/>
+            <w:vAlign w:val="center"/>
+          </w:tcPr>
+          <w:p>
+            <w:r>
+              <w:rPr>
+                <w:rFonts w:hint="eastAsia"/>
+              </w:rPr>
+              <w:t>返回值</w:t>
+            </w:r>
+          </w:p>
+        </w:tc>
+        <w:tc>
+          <w:tcPr>
+            <w:tcW w:w="2950" w:type="dxa"/>
+            <w:vAlign w:val="center"/>
+          </w:tcPr>
+          <w:p>
+            <w:r>
+              <w:t>{</w:t>
+            </w:r>
+          </w:p>
+          <w:p>
+            <w:r>
+              <w:t>…</w:t>
+            </w:r>
+          </w:p>
+          <w:p>
+            <w:r>
+              <w:t>}</w:t>
+            </w:r>
+          </w:p>
+        </w:tc>
+        <w:tc>
+          <w:tcPr>
+            <w:tcW w:w="2899" w:type="dxa"/>
+          </w:tcPr>
+          <w:p>
+            <w:r>
+              <w:rPr>
+                <w:rFonts w:hint="eastAsia"/>
+              </w:rPr>
+              <w:t>c</w:t>
+            </w:r>
+            <w:r>
+              <w:t>omment</w:t>
+            </w:r>
+            <w:r>
+              <w:rPr>
+                <w:rFonts w:hint="eastAsia"/>
+              </w:rPr>
+              <w:t>表中一条信息</w:t>
+            </w:r>
+          </w:p>
+          <w:p/>
+        </w:tc>
+      </w:tr>
+    </w:tbl>
+    <w:p/>
+    <w:p>
+      <w:r>
+        <w:rPr>
+          <w:rFonts w:hint="eastAsia"/>
+        </w:rPr>
+        <w:t>修改</w:t>
+      </w:r>
+      <w:r>
+        <w:rPr>
+          <w:rFonts w:hint="eastAsia"/>
+        </w:rPr>
+        <w:t>评论：</w:t>
+      </w:r>
+      <w:r>
+        <w:t>/</w:t>
+      </w:r>
+      <w:proofErr w:type="spellStart"/>
+      <w:r>
+        <w:t>api</w:t>
+      </w:r>
+      <w:proofErr w:type="spellEnd"/>
+      <w:r>
+        <w:t>/</w:t>
+      </w:r>
+      <w:r>
+        <w:rPr>
+          <w:rFonts w:hint="eastAsia"/>
+        </w:rPr>
+        <w:t xml:space="preserve"> </w:t>
+      </w:r>
+      <w:r>
+        <w:t>comment/</w:t>
+      </w:r>
+      <w:proofErr w:type="spellStart"/>
+      <w:r>
+        <w:t>update</w:t>
+      </w:r>
+      <w:r>
+        <w:t>Comment</w:t>
+      </w:r>
+      <w:proofErr w:type="spellEnd"/>
+    </w:p>
+    <w:tbl>
+      <w:tblPr>
+        <w:tblStyle w:val="a8"/>
+        <w:tblW w:w="8339" w:type="dxa"/>
+        <w:tblLook w:val="04A0" w:firstRow="1" w:lastRow="0" w:firstColumn="1" w:lastColumn="0" w:noHBand="0" w:noVBand="1"/>
+      </w:tblPr>
+      <w:tblGrid>
+        <w:gridCol w:w="2490"/>
+        <w:gridCol w:w="2950"/>
+        <w:gridCol w:w="2899"/>
+      </w:tblGrid>
+      <w:tr>
+        <w:trPr>
+          <w:trHeight w:val="464"/>
+        </w:trPr>
+        <w:tc>
+          <w:tcPr>
+            <w:tcW w:w="2490" w:type="dxa"/>
+            <w:vAlign w:val="center"/>
+          </w:tcPr>
+          <w:p>
+            <w:proofErr w:type="spellStart"/>
+            <w:r>
+              <w:t>url</w:t>
+            </w:r>
+            <w:proofErr w:type="spellEnd"/>
+          </w:p>
+        </w:tc>
+        <w:tc>
+          <w:tcPr>
+            <w:tcW w:w="2950" w:type="dxa"/>
+            <w:vAlign w:val="center"/>
+          </w:tcPr>
+          <w:p>
+            <w:r>
+              <w:t>/</w:t>
+            </w:r>
+            <w:proofErr w:type="spellStart"/>
+            <w:r>
+              <w:t>api</w:t>
+            </w:r>
+            <w:proofErr w:type="spellEnd"/>
+            <w:r>
+              <w:t>/</w:t>
+            </w:r>
+            <w:r>
+              <w:t>comment</w:t>
+            </w:r>
+            <w:r>
+              <w:t>/</w:t>
+            </w:r>
+            <w:proofErr w:type="spellStart"/>
+            <w:r>
+              <w:t>updateComment</w:t>
+            </w:r>
+            <w:proofErr w:type="spellEnd"/>
+          </w:p>
+          <w:p/>
+        </w:tc>
+        <w:tc>
+          <w:tcPr>
+            <w:tcW w:w="2899" w:type="dxa"/>
+          </w:tcPr>
+          <w:p/>
+        </w:tc>
+      </w:tr>
+      <w:tr>
+        <w:trPr>
+          <w:trHeight w:val="518"/>
+        </w:trPr>
+        <w:tc>
+          <w:tcPr>
+            <w:tcW w:w="2490" w:type="dxa"/>
+            <w:vAlign w:val="center"/>
+          </w:tcPr>
+          <w:p>
+            <w:r>
+              <w:rPr>
+                <w:rFonts w:hint="eastAsia"/>
+              </w:rPr>
+              <w:t>请求方法</w:t>
+            </w:r>
+          </w:p>
+        </w:tc>
+        <w:tc>
+          <w:tcPr>
+            <w:tcW w:w="2950" w:type="dxa"/>
+            <w:vAlign w:val="center"/>
+          </w:tcPr>
+          <w:p>
+            <w:r>
+              <w:t>post</w:t>
+            </w:r>
+          </w:p>
+        </w:tc>
+        <w:tc>
+          <w:tcPr>
+            <w:tcW w:w="2899" w:type="dxa"/>
+          </w:tcPr>
+          <w:p/>
+        </w:tc>
+      </w:tr>
+      <w:tr>
+        <w:trPr>
+          <w:trHeight w:val="545"/>
+        </w:trPr>
+        <w:tc>
+          <w:tcPr>
+            <w:tcW w:w="2490" w:type="dxa"/>
+            <w:vAlign w:val="center"/>
+          </w:tcPr>
+          <w:p>
+            <w:r>
+              <w:rPr>
+                <w:rFonts w:hint="eastAsia"/>
+              </w:rPr>
+              <w:t>参数</w:t>
+            </w:r>
+          </w:p>
+        </w:tc>
+        <w:tc>
+          <w:tcPr>
+            <w:tcW w:w="2950" w:type="dxa"/>
+            <w:vAlign w:val="center"/>
+          </w:tcPr>
+          <w:p>
+            <w:r>
+              <w:t>{</w:t>
+            </w:r>
+          </w:p>
+          <w:p>
+            <w:r>
+              <w:t>….</w:t>
+            </w:r>
+          </w:p>
+          <w:p>
+            <w:r>
+              <w:t>}</w:t>
+            </w:r>
+          </w:p>
+        </w:tc>
+        <w:tc>
+          <w:tcPr>
+            <w:tcW w:w="2899" w:type="dxa"/>
+          </w:tcPr>
+          <w:p>
+            <w:pPr>
+              <w:rPr>
+                <w:rFonts w:hint="eastAsia"/>
+              </w:rPr>
+            </w:pPr>
+            <w:r>
+              <w:rPr>
+                <w:rFonts w:hint="eastAsia"/>
+              </w:rPr>
+              <w:t>需要修改的评论表字段（可以是一部分）</w:t>
+            </w:r>
+          </w:p>
+        </w:tc>
+      </w:tr>
+      <w:tr>
+        <w:trPr>
+          <w:trHeight w:val="518"/>
+        </w:trPr>
+        <w:tc>
+          <w:tcPr>
+            <w:tcW w:w="2490" w:type="dxa"/>
+            <w:vAlign w:val="center"/>
+          </w:tcPr>
+          <w:p>
+            <w:r>
+              <w:rPr>
+                <w:rFonts w:hint="eastAsia"/>
+              </w:rPr>
+              <w:t>返回值</w:t>
+            </w:r>
+          </w:p>
+        </w:tc>
+        <w:tc>
+          <w:tcPr>
+            <w:tcW w:w="2950" w:type="dxa"/>
+            <w:vAlign w:val="center"/>
+          </w:tcPr>
+          <w:p>
+            <w:r>
+              <w:t>{</w:t>
+            </w:r>
+          </w:p>
+          <w:p>
+            <w:r>
+              <w:t>…</w:t>
+            </w:r>
+          </w:p>
+          <w:p>
+            <w:r>
+              <w:t>}</w:t>
+            </w:r>
+          </w:p>
+        </w:tc>
+        <w:tc>
+          <w:tcPr>
+            <w:tcW w:w="2899" w:type="dxa"/>
+          </w:tcPr>
+          <w:p>
+            <w:r>
+              <w:rPr>
+                <w:rFonts w:hint="eastAsia"/>
+              </w:rPr>
+              <w:t>c</w:t>
+            </w:r>
+            <w:r>
+              <w:t>omment</w:t>
+            </w:r>
+            <w:r>
+              <w:rPr>
+                <w:rFonts w:hint="eastAsia"/>
+              </w:rPr>
+              <w:t>表中一条信息</w:t>
+            </w:r>
+          </w:p>
+          <w:p/>
+        </w:tc>
+        <w:bookmarkStart w:id="0" w:name="_GoBack"/>
+        <w:bookmarkEnd w:id="0"/>
+      </w:tr>
+    </w:tbl>
+    <w:p/>
+    <w:p>
+      <w:r>
+        <w:rPr>
+          <w:rFonts w:hint="eastAsia"/>
+        </w:rPr>
+        <w:t>删除</w:t>
+      </w:r>
+      <w:r>
+        <w:rPr>
+          <w:rFonts w:hint="eastAsia"/>
+        </w:rPr>
+        <w:t>评论：</w:t>
+      </w:r>
+      <w:r>
+        <w:t>/</w:t>
+      </w:r>
+      <w:proofErr w:type="spellStart"/>
+      <w:r>
+        <w:t>api</w:t>
+      </w:r>
+      <w:proofErr w:type="spellEnd"/>
+      <w:r>
+        <w:t>/</w:t>
+      </w:r>
+      <w:r>
+        <w:rPr>
+          <w:rFonts w:hint="eastAsia"/>
+        </w:rPr>
+        <w:t xml:space="preserve"> </w:t>
+      </w:r>
+      <w:r>
+        <w:t>comment/</w:t>
+      </w:r>
+      <w:proofErr w:type="spellStart"/>
+      <w:r>
+        <w:t>remove</w:t>
+      </w:r>
+      <w:r>
+        <w:t>Comment</w:t>
+      </w:r>
+      <w:proofErr w:type="spellEnd"/>
+    </w:p>
+    <w:tbl>
+      <w:tblPr>
+        <w:tblStyle w:val="a8"/>
+        <w:tblW w:w="8339" w:type="dxa"/>
+        <w:tblLook w:val="04A0" w:firstRow="1" w:lastRow="0" w:firstColumn="1" w:lastColumn="0" w:noHBand="0" w:noVBand="1"/>
+      </w:tblPr>
+      <w:tblGrid>
+        <w:gridCol w:w="2461"/>
+        <w:gridCol w:w="3015"/>
+        <w:gridCol w:w="2863"/>
+      </w:tblGrid>
+      <w:tr>
+        <w:trPr>
+          <w:trHeight w:val="464"/>
+        </w:trPr>
+        <w:tc>
+          <w:tcPr>
+            <w:tcW w:w="2490" w:type="dxa"/>
+            <w:vAlign w:val="center"/>
+          </w:tcPr>
+          <w:p>
+            <w:proofErr w:type="spellStart"/>
+            <w:r>
+              <w:t>url</w:t>
+            </w:r>
+            <w:proofErr w:type="spellEnd"/>
+          </w:p>
+        </w:tc>
+        <w:tc>
+          <w:tcPr>
+            <w:tcW w:w="2950" w:type="dxa"/>
+            <w:vAlign w:val="center"/>
+          </w:tcPr>
+          <w:p>
+            <w:r>
+              <w:t>/</w:t>
+            </w:r>
+            <w:proofErr w:type="spellStart"/>
+            <w:r>
+              <w:t>api</w:t>
+            </w:r>
+            <w:proofErr w:type="spellEnd"/>
+            <w:r>
+              <w:t>/</w:t>
+            </w:r>
+            <w:r>
+              <w:t>comment</w:t>
+            </w:r>
+            <w:r>
+              <w:t>/</w:t>
+            </w:r>
+            <w:proofErr w:type="spellStart"/>
+            <w:r>
+              <w:t>remove</w:t>
+            </w:r>
+            <w:r>
+              <w:t>Comment</w:t>
+            </w:r>
+            <w:proofErr w:type="spellEnd"/>
+          </w:p>
+          <w:p/>
+        </w:tc>
+        <w:tc>
+          <w:tcPr>
+            <w:tcW w:w="2899" w:type="dxa"/>
+          </w:tcPr>
+          <w:p/>
+        </w:tc>
+      </w:tr>
+      <w:tr>
+        <w:trPr>
+          <w:trHeight w:val="518"/>
+        </w:trPr>
+        <w:tc>
+          <w:tcPr>
+            <w:tcW w:w="2490" w:type="dxa"/>
+            <w:vAlign w:val="center"/>
+          </w:tcPr>
+          <w:p>
+            <w:r>
+              <w:rPr>
+                <w:rFonts w:hint="eastAsia"/>
+              </w:rPr>
+              <w:t>请求方法</w:t>
+            </w:r>
+          </w:p>
+        </w:tc>
+        <w:tc>
+          <w:tcPr>
+            <w:tcW w:w="2950" w:type="dxa"/>
+            <w:vAlign w:val="center"/>
+          </w:tcPr>
+          <w:p>
+            <w:r>
+              <w:t>post</w:t>
+            </w:r>
+          </w:p>
+        </w:tc>
+        <w:tc>
+          <w:tcPr>
+            <w:tcW w:w="2899" w:type="dxa"/>
+          </w:tcPr>
+          <w:p/>
+        </w:tc>
+      </w:tr>
+      <w:tr>
+        <w:trPr>
+          <w:trHeight w:val="545"/>
+        </w:trPr>
+        <w:tc>
+          <w:tcPr>
+            <w:tcW w:w="2490" w:type="dxa"/>
+            <w:vAlign w:val="center"/>
+          </w:tcPr>
+          <w:p>
+            <w:r>
+              <w:rPr>
+                <w:rFonts w:hint="eastAsia"/>
+              </w:rPr>
+              <w:t>参数</w:t>
+            </w:r>
+          </w:p>
+        </w:tc>
+        <w:tc>
+          <w:tcPr>
+            <w:tcW w:w="2950" w:type="dxa"/>
+            <w:vAlign w:val="center"/>
+          </w:tcPr>
+          <w:p>
+            <w:r>
+              <w:t>{</w:t>
+            </w:r>
+          </w:p>
+          <w:p>
+            <w:r>
+              <w:t>id</w:t>
+            </w:r>
+          </w:p>
+          <w:p>
+            <w:r>
+              <w:t>}</w:t>
+            </w:r>
+          </w:p>
+        </w:tc>
+        <w:tc>
+          <w:tcPr>
+            <w:tcW w:w="2899" w:type="dxa"/>
+          </w:tcPr>
+          <w:p>
+            <w:pPr>
+              <w:rPr>
+                <w:rFonts w:hint="eastAsia"/>
+              </w:rPr>
+            </w:pPr>
+            <w:r>
+              <w:rPr>
+                <w:rFonts w:hint="eastAsia"/>
+              </w:rPr>
+              <w:t>要删除的品论</w:t>
+            </w:r>
+            <w:r>
+              <w:rPr>
+                <w:rFonts w:hint="eastAsia"/>
+              </w:rPr>
+              <w:t>i</w:t>
+            </w:r>
+            <w:r>
+              <w:t>d</w:t>
+            </w:r>
+          </w:p>
+        </w:tc>
+      </w:tr>
+      <w:tr>
+        <w:trPr>
+          <w:trHeight w:val="518"/>
+        </w:trPr>
+        <w:tc>
+          <w:tcPr>
+            <w:tcW w:w="2490" w:type="dxa"/>
+            <w:vAlign w:val="center"/>
+          </w:tcPr>
+          <w:p>
+            <w:r>
+              <w:rPr>
+                <w:rFonts w:hint="eastAsia"/>
+              </w:rPr>
+              <w:t>返回值</w:t>
+            </w:r>
+          </w:p>
+        </w:tc>
+        <w:tc>
+          <w:tcPr>
+            <w:tcW w:w="2950" w:type="dxa"/>
+            <w:vAlign w:val="center"/>
+          </w:tcPr>
+          <w:p>
+            <w:r>
+              <w:t>{</w:t>
+            </w:r>
+          </w:p>
+          <w:p>
+            <w:r>
+              <w:t>message</w:t>
+            </w:r>
+          </w:p>
+          <w:p>
+            <w:r>
+              <w:t>}</w:t>
+            </w:r>
+          </w:p>
+        </w:tc>
+        <w:tc>
+          <w:tcPr>
+            <w:tcW w:w="2899" w:type="dxa"/>
+          </w:tcPr>
+          <w:p>
+            <w:pPr>
+              <w:rPr>
+                <w:rFonts w:hint="eastAsia"/>
+              </w:rPr>
+            </w:pPr>
+            <w:r>
+              <w:rPr>
+                <w:rFonts w:hint="eastAsia"/>
+              </w:rPr>
+              <w:t>删除成功信息</w:t>
+            </w:r>
+          </w:p>
+        </w:tc>
+      </w:tr>
+    </w:tbl>
+    <w:p>
+      <w:pPr>
+        <w:rPr>
+          <w:rFonts w:hint="eastAsia"/>
+        </w:rPr>
+      </w:pPr>
+    </w:p>
     <w:sectPr>
       <w:pgSz w:w="11906" w:h="16838"/>
       <w:pgMar w:top="1440" w:right="1800" w:bottom="1440" w:left="1800" w:header="851" w:footer="992" w:gutter="0"/>
@@ -7429,6 +8247,18 @@
       <w:szCs w:val="20"/>
     </w:rPr>
   </w:style>
+  <w:style w:type="character" w:styleId="ae">
+    <w:name w:val="Hyperlink"/>
+    <w:basedOn w:val="a0"/>
+    <w:uiPriority w:val="99"/>
+    <w:semiHidden/>
+    <w:unhideWhenUsed/>
+    <w:rsid w:val="00161C76"/>
+    <w:rPr>
+      <w:color w:val="0000FF"/>
+      <w:u w:val="single"/>
+    </w:rPr>
+  </w:style>
 </w:styles>
 </file>
 
@@ -7732,7 +8562,7 @@
 </file>
 
 <file path=customXml/itemProps1.xml><?xml version="1.0" encoding="utf-8"?>
-<ds:datastoreItem xmlns:ds="http://schemas.openxmlformats.org/officeDocument/2006/customXml" ds:itemID="{28569273-E73A-495F-8749-C098DE32C839}">
+<ds:datastoreItem xmlns:ds="http://schemas.openxmlformats.org/officeDocument/2006/customXml" ds:itemID="{EF42E4B3-205C-4491-8210-8BDFD720826C}">
   <ds:schemaRefs>
     <ds:schemaRef ds:uri="http://schemas.openxmlformats.org/officeDocument/2006/bibliography"/>
   </ds:schemaRefs>

</xml_diff>